<commit_message>
finish HW4, bowtie mapping
</commit_message>
<xml_diff>
--- a/7659Stats_Genetics/HW4/Guannan_Shen_HW4.docx
+++ b/7659Stats_Genetics/HW4/Guannan_Shen_HW4.docx
@@ -952,12 +952,26 @@
           <w:docGrid w:type="default" w:linePitch="360" w:charSpace="4096"/>
         </w:sectPr>
         <w:pStyle w:val="Normal"/>
-        <w:rPr>
-          <w:rFonts w:ascii="Times New Roman" w:hAnsi="Times New Roman" w:cs="Times New Roman"/>
-        </w:rPr>
-      </w:pPr>
-      <w:r>
-        <w:rPr/>
+        <w:rPr/>
+      </w:pPr>
+      <w:r>
+        <w:rPr>
+          <w:rFonts w:cs="Times New Roman" w:ascii="Times New Roman" w:hAnsi="Times New Roman"/>
+        </w:rPr>
+        <w:t>Overall, the unspecified base, N, is very low compared with specified A, C, G and T contents. In terms of A, C, G and T, the proportions of these components vary a lot at the beginning and become stable flat lines after around the 18</w:t>
+      </w:r>
+      <w:r>
+        <w:rPr>
+          <w:rFonts w:cs="Times New Roman" w:ascii="Times New Roman" w:hAnsi="Times New Roman"/>
+          <w:vertAlign w:val="superscript"/>
+        </w:rPr>
+        <w:t>th</w:t>
+      </w:r>
+      <w:r>
+        <w:rPr>
+          <w:rFonts w:cs="Times New Roman" w:ascii="Times New Roman" w:hAnsi="Times New Roman"/>
+        </w:rPr>
+        <w:t xml:space="preserve"> base. Initially, the G and C counts are higher than A and T, after some fluctuations, the G and C contents fall below A and T.  </w:t>
       </w:r>
     </w:p>
     <w:p>
@@ -2776,6 +2790,577 @@
           <w:rFonts w:cs="Times New Roman" w:ascii="Times New Roman" w:hAnsi="Times New Roman"/>
         </w:rPr>
         <w:t xml:space="preserve">     </w:t>
+      </w:r>
+    </w:p>
+    <w:p>
+      <w:pPr>
+        <w:pStyle w:val="Normal"/>
+        <w:rPr>
+          <w:rFonts w:ascii="Times New Roman" w:hAnsi="Times New Roman" w:cs="Times New Roman"/>
+        </w:rPr>
+      </w:pPr>
+      <w:r>
+        <w:rPr/>
+      </w:r>
+    </w:p>
+    <w:p>
+      <w:pPr>
+        <w:pStyle w:val="Normal"/>
+        <w:rPr>
+          <w:rFonts w:ascii="Times New Roman" w:hAnsi="Times New Roman" w:cs="Times New Roman"/>
+        </w:rPr>
+      </w:pPr>
+      <w:r>
+        <w:rPr/>
+      </w:r>
+    </w:p>
+    <w:p>
+      <w:pPr>
+        <w:pStyle w:val="Normal"/>
+        <w:rPr>
+          <w:rFonts w:ascii="Times New Roman" w:hAnsi="Times New Roman" w:cs="Times New Roman"/>
+        </w:rPr>
+      </w:pPr>
+      <w:r>
+        <w:rPr/>
+      </w:r>
+    </w:p>
+    <w:p>
+      <w:pPr>
+        <w:pStyle w:val="Normal"/>
+        <w:rPr>
+          <w:b/>
+          <w:b/>
+          <w:bCs/>
+        </w:rPr>
+      </w:pPr>
+      <w:r>
+        <w:rPr>
+          <w:rFonts w:cs="Times New Roman" w:ascii="Times New Roman" w:hAnsi="Times New Roman"/>
+          <w:b/>
+          <w:bCs/>
+        </w:rPr>
+        <w:t>2. RNA-seq Mapping using Bowtie</w:t>
+      </w:r>
+    </w:p>
+    <w:p>
+      <w:pPr>
+        <w:pStyle w:val="Normal"/>
+        <w:rPr>
+          <w:b/>
+          <w:b/>
+          <w:bCs/>
+          <w:sz w:val="22"/>
+          <w:szCs w:val="22"/>
+        </w:rPr>
+      </w:pPr>
+      <w:r>
+        <w:rPr>
+          <w:rFonts w:cs="Times New Roman" w:ascii="Times New Roman" w:hAnsi="Times New Roman"/>
+          <w:b/>
+          <w:bCs/>
+          <w:sz w:val="22"/>
+          <w:szCs w:val="22"/>
+        </w:rPr>
+        <w:t>(a) Bowtie Mapping:</w:t>
+      </w:r>
+    </w:p>
+    <w:p>
+      <w:pPr>
+        <w:pStyle w:val="Normal"/>
+        <w:rPr>
+          <w:sz w:val="22"/>
+          <w:szCs w:val="22"/>
+        </w:rPr>
+      </w:pPr>
+      <w:r>
+        <w:rPr>
+          <w:rFonts w:cs="Times New Roman" w:ascii="Times New Roman" w:hAnsi="Times New Roman"/>
+          <w:sz w:val="22"/>
+          <w:szCs w:val="22"/>
+        </w:rPr>
+        <w:t xml:space="preserve">Bowtie: Reads aligned one nucleotide at a time searching against transformed genome. It is faster than seed methods but less sensitive. </w:t>
+      </w:r>
+    </w:p>
+    <w:p>
+      <w:pPr>
+        <w:pStyle w:val="Normal"/>
+        <w:rPr>
+          <w:sz w:val="22"/>
+          <w:szCs w:val="22"/>
+        </w:rPr>
+      </w:pPr>
+      <w:r>
+        <w:rPr>
+          <w:rFonts w:cs="Times New Roman" w:ascii="Times New Roman" w:hAnsi="Times New Roman"/>
+          <w:sz w:val="22"/>
+          <w:szCs w:val="22"/>
+        </w:rPr>
+        <w:t xml:space="preserve">The first read listed in the .sam file, </w:t>
+      </w:r>
+      <w:r>
+        <w:rPr>
+          <w:rFonts w:cs="Times New Roman" w:ascii="Times New Roman" w:hAnsi="Times New Roman"/>
+          <w:sz w:val="22"/>
+          <w:szCs w:val="22"/>
+        </w:rPr>
+        <w:t xml:space="preserve">SRR390924.5.1 COLUMBO:1:1:1:764 length=36, </w:t>
+      </w:r>
+      <w:r>
+        <w:rPr>
+          <w:rFonts w:cs="Times New Roman" w:ascii="Times New Roman" w:hAnsi="Times New Roman"/>
+          <w:sz w:val="22"/>
+          <w:szCs w:val="22"/>
+        </w:rPr>
+        <w:t xml:space="preserve">is unmapped. The FLAG in the file is the combination of bitwise FLAGs. For this one, FLAG 4 means segment unmapped. The third one SRR390924.1.1 is the first mapped with FLAG 16 and mapped to chromosome XIV. </w:t>
+      </w:r>
+    </w:p>
+    <w:p>
+      <w:pPr>
+        <w:pStyle w:val="Normal"/>
+        <w:rPr/>
+      </w:pPr>
+      <w:r>
+        <w:rPr>
+          <w:rFonts w:cs="Times New Roman" w:ascii="Times New Roman" w:hAnsi="Times New Roman"/>
+          <w:sz w:val="22"/>
+          <w:szCs w:val="22"/>
+        </w:rPr>
+        <w:t xml:space="preserve">There are about </w:t>
+      </w:r>
+      <w:r>
+        <w:rPr>
+          <w:rFonts w:cs="Times New Roman" w:ascii="Times New Roman" w:hAnsi="Times New Roman"/>
+        </w:rPr>
+        <w:t xml:space="preserve">3,700,000 lines </w:t>
+      </w:r>
+      <w:r>
+        <w:rPr>
+          <w:rFonts w:cs="Times New Roman" w:ascii="Times New Roman" w:hAnsi="Times New Roman"/>
+        </w:rPr>
+        <w:t xml:space="preserve">in the unfiltered .sam file and about 2,600,000 lines in the filtered file. Thus, 1,100,000/3,700,000 about 29.7% of reads were filtered out. </w:t>
+      </w:r>
+    </w:p>
+    <w:p>
+      <w:pPr>
+        <w:pStyle w:val="Normal"/>
+        <w:rPr>
+          <w:b/>
+          <w:b/>
+          <w:bCs/>
+        </w:rPr>
+      </w:pPr>
+      <w:r>
+        <w:rPr>
+          <w:rFonts w:cs="Times New Roman" w:ascii="Times New Roman" w:hAnsi="Times New Roman"/>
+          <w:b/>
+          <w:bCs/>
+        </w:rPr>
+        <w:t>(b) Visualization of Mapping:</w:t>
+      </w:r>
+    </w:p>
+    <w:p>
+      <w:pPr>
+        <w:pStyle w:val="Normal"/>
+        <w:rPr/>
+      </w:pPr>
+      <w:r>
+        <w:rPr>
+          <w:rFonts w:cs="Times New Roman" w:ascii="Times New Roman" w:hAnsi="Times New Roman"/>
+        </w:rPr>
+        <w:t xml:space="preserve">I was viewing </w:t>
+      </w:r>
+      <w:bookmarkStart w:id="1" w:name="positionDisplay"/>
+      <w:bookmarkEnd w:id="1"/>
+      <w:r>
+        <w:rPr>
+          <w:rFonts w:cs="Times New Roman" w:ascii="Times New Roman" w:hAnsi="Times New Roman"/>
+        </w:rPr>
+        <w:t xml:space="preserve">chrIV:765,966-775,965 </w:t>
+      </w:r>
+      <w:bookmarkStart w:id="2" w:name="size"/>
+      <w:bookmarkEnd w:id="2"/>
+      <w:r>
+        <w:rPr>
+          <w:rFonts w:cs="Times New Roman" w:ascii="Times New Roman" w:hAnsi="Times New Roman"/>
+        </w:rPr>
+        <w:t>(</w:t>
+      </w:r>
+      <w:r>
+        <w:rPr>
+          <w:rFonts w:cs="Times New Roman" w:ascii="Times New Roman" w:hAnsi="Times New Roman"/>
+        </w:rPr>
+        <w:t>10,000 bp</w:t>
+      </w:r>
+      <w:r>
+        <w:rPr>
+          <w:rFonts w:cs="Times New Roman" w:ascii="Times New Roman" w:hAnsi="Times New Roman"/>
+        </w:rPr>
+        <w:t>)</w:t>
+      </w:r>
+      <w:r>
+        <w:rPr>
+          <w:rFonts w:cs="Times New Roman" w:ascii="Times New Roman" w:hAnsi="Times New Roman"/>
+        </w:rPr>
+        <w:t>.</w:t>
+      </w:r>
+      <w:r>
+        <w:rPr>
+          <w:rFonts w:cs="Times New Roman" w:ascii="Times New Roman" w:hAnsi="Times New Roman"/>
+        </w:rPr>
+        <w:t xml:space="preserve"> 10 </w:t>
+      </w:r>
+      <w:bookmarkStart w:id="3" w:name="positionDisplay1"/>
+      <w:bookmarkStart w:id="4" w:name="size1"/>
+      <w:bookmarkEnd w:id="3"/>
+      <w:bookmarkEnd w:id="4"/>
+      <w:r>
+        <w:rPr>
+          <w:rFonts w:cs="Times New Roman" w:ascii="Times New Roman" w:hAnsi="Times New Roman"/>
+        </w:rPr>
+        <w:t xml:space="preserve">protein coding genes (8 pieces of gene) was on this part of the chromosome: CTH1, GIR2, ENT5, YDR154C, CPR1, RPA14, YDR154W, HOM2, SAC3 and SSY1. </w:t>
+      </w:r>
+    </w:p>
+    <w:p>
+      <w:pPr>
+        <w:pStyle w:val="Normal"/>
+        <w:rPr>
+          <w:rFonts w:ascii="Times New Roman" w:hAnsi="Times New Roman" w:cs="Times New Roman"/>
+        </w:rPr>
+      </w:pPr>
+      <w:r>
+        <w:rPr/>
+        <w:drawing>
+          <wp:anchor behindDoc="0" distT="0" distB="0" distL="0" distR="0" simplePos="0" locked="0" layoutInCell="1" allowOverlap="1" relativeHeight="4">
+            <wp:simplePos x="0" y="0"/>
+            <wp:positionH relativeFrom="column">
+              <wp:align>center</wp:align>
+            </wp:positionH>
+            <wp:positionV relativeFrom="paragraph">
+              <wp:posOffset>635</wp:posOffset>
+            </wp:positionV>
+            <wp:extent cx="3865880" cy="2410460"/>
+            <wp:effectExtent l="0" t="0" r="0" b="0"/>
+            <wp:wrapSquare wrapText="largest"/>
+            <wp:docPr id="3" name="Image2" descr=""/>
+            <wp:cNvGraphicFramePr>
+              <a:graphicFrameLocks xmlns:a="http://schemas.openxmlformats.org/drawingml/2006/main" noChangeAspect="1"/>
+            </wp:cNvGraphicFramePr>
+            <a:graphic xmlns:a="http://schemas.openxmlformats.org/drawingml/2006/main">
+              <a:graphicData uri="http://schemas.openxmlformats.org/drawingml/2006/picture">
+                <pic:pic xmlns:pic="http://schemas.openxmlformats.org/drawingml/2006/picture">
+                  <pic:nvPicPr>
+                    <pic:cNvPr id="3" name="Image2" descr=""/>
+                    <pic:cNvPicPr>
+                      <a:picLocks noChangeAspect="1" noChangeArrowheads="1"/>
+                    </pic:cNvPicPr>
+                  </pic:nvPicPr>
+                  <pic:blipFill>
+                    <a:blip r:embed="rId4"/>
+                    <a:stretch>
+                      <a:fillRect/>
+                    </a:stretch>
+                  </pic:blipFill>
+                  <pic:spPr bwMode="auto">
+                    <a:xfrm>
+                      <a:off x="0" y="0"/>
+                      <a:ext cx="3865880" cy="2410460"/>
+                    </a:xfrm>
+                    <a:prstGeom prst="rect">
+                      <a:avLst/>
+                    </a:prstGeom>
+                  </pic:spPr>
+                </pic:pic>
+              </a:graphicData>
+            </a:graphic>
+          </wp:anchor>
+        </w:drawing>
+      </w:r>
+    </w:p>
+    <w:p>
+      <w:pPr>
+        <w:pStyle w:val="Normal"/>
+        <w:rPr>
+          <w:rFonts w:ascii="Times New Roman" w:hAnsi="Times New Roman" w:cs="Times New Roman"/>
+        </w:rPr>
+      </w:pPr>
+      <w:r>
+        <w:rPr/>
+      </w:r>
+    </w:p>
+    <w:p>
+      <w:pPr>
+        <w:pStyle w:val="Normal"/>
+        <w:rPr>
+          <w:rFonts w:ascii="Times New Roman" w:hAnsi="Times New Roman" w:cs="Times New Roman"/>
+        </w:rPr>
+      </w:pPr>
+      <w:r>
+        <w:rPr/>
+      </w:r>
+    </w:p>
+    <w:p>
+      <w:pPr>
+        <w:pStyle w:val="Normal"/>
+        <w:rPr>
+          <w:rFonts w:ascii="Times New Roman" w:hAnsi="Times New Roman" w:cs="Times New Roman"/>
+        </w:rPr>
+      </w:pPr>
+      <w:r>
+        <w:rPr/>
+      </w:r>
+    </w:p>
+    <w:p>
+      <w:pPr>
+        <w:pStyle w:val="Normal"/>
+        <w:rPr>
+          <w:rFonts w:ascii="Times New Roman" w:hAnsi="Times New Roman" w:cs="Times New Roman"/>
+        </w:rPr>
+      </w:pPr>
+      <w:r>
+        <w:rPr/>
+      </w:r>
+    </w:p>
+    <w:p>
+      <w:pPr>
+        <w:pStyle w:val="Normal"/>
+        <w:rPr>
+          <w:rFonts w:ascii="Times New Roman" w:hAnsi="Times New Roman" w:cs="Times New Roman"/>
+        </w:rPr>
+      </w:pPr>
+      <w:r>
+        <w:rPr/>
+      </w:r>
+    </w:p>
+    <w:p>
+      <w:pPr>
+        <w:pStyle w:val="Normal"/>
+        <w:rPr>
+          <w:rFonts w:ascii="Times New Roman" w:hAnsi="Times New Roman" w:cs="Times New Roman"/>
+        </w:rPr>
+      </w:pPr>
+      <w:r>
+        <w:rPr/>
+      </w:r>
+    </w:p>
+    <w:p>
+      <w:pPr>
+        <w:pStyle w:val="Normal"/>
+        <w:rPr>
+          <w:rFonts w:ascii="Times New Roman" w:hAnsi="Times New Roman" w:cs="Times New Roman"/>
+        </w:rPr>
+      </w:pPr>
+      <w:r>
+        <w:rPr/>
+      </w:r>
+    </w:p>
+    <w:p>
+      <w:pPr>
+        <w:pStyle w:val="Normal"/>
+        <w:rPr>
+          <w:rFonts w:ascii="Times New Roman" w:hAnsi="Times New Roman" w:cs="Times New Roman"/>
+        </w:rPr>
+      </w:pPr>
+      <w:r>
+        <w:rPr/>
+      </w:r>
+    </w:p>
+    <w:p>
+      <w:pPr>
+        <w:pStyle w:val="Normal"/>
+        <w:rPr>
+          <w:rFonts w:ascii="Times New Roman" w:hAnsi="Times New Roman" w:cs="Times New Roman"/>
+        </w:rPr>
+      </w:pPr>
+      <w:r>
+        <w:rPr/>
+        <w:drawing>
+          <wp:anchor behindDoc="0" distT="0" distB="0" distL="0" distR="0" simplePos="0" locked="0" layoutInCell="1" allowOverlap="1" relativeHeight="5">
+            <wp:simplePos x="0" y="0"/>
+            <wp:positionH relativeFrom="column">
+              <wp:align>center</wp:align>
+            </wp:positionH>
+            <wp:positionV relativeFrom="paragraph">
+              <wp:posOffset>635</wp:posOffset>
+            </wp:positionV>
+            <wp:extent cx="4270375" cy="1092835"/>
+            <wp:effectExtent l="0" t="0" r="0" b="0"/>
+            <wp:wrapSquare wrapText="largest"/>
+            <wp:docPr id="4" name="Image3" descr=""/>
+            <wp:cNvGraphicFramePr>
+              <a:graphicFrameLocks xmlns:a="http://schemas.openxmlformats.org/drawingml/2006/main" noChangeAspect="1"/>
+            </wp:cNvGraphicFramePr>
+            <a:graphic xmlns:a="http://schemas.openxmlformats.org/drawingml/2006/main">
+              <a:graphicData uri="http://schemas.openxmlformats.org/drawingml/2006/picture">
+                <pic:pic xmlns:pic="http://schemas.openxmlformats.org/drawingml/2006/picture">
+                  <pic:nvPicPr>
+                    <pic:cNvPr id="4" name="Image3" descr=""/>
+                    <pic:cNvPicPr>
+                      <a:picLocks noChangeAspect="1" noChangeArrowheads="1"/>
+                    </pic:cNvPicPr>
+                  </pic:nvPicPr>
+                  <pic:blipFill>
+                    <a:blip r:embed="rId5"/>
+                    <a:stretch>
+                      <a:fillRect/>
+                    </a:stretch>
+                  </pic:blipFill>
+                  <pic:spPr bwMode="auto">
+                    <a:xfrm>
+                      <a:off x="0" y="0"/>
+                      <a:ext cx="4270375" cy="1092835"/>
+                    </a:xfrm>
+                    <a:prstGeom prst="rect">
+                      <a:avLst/>
+                    </a:prstGeom>
+                  </pic:spPr>
+                </pic:pic>
+              </a:graphicData>
+            </a:graphic>
+          </wp:anchor>
+        </w:drawing>
+      </w:r>
+    </w:p>
+    <w:p>
+      <w:pPr>
+        <w:pStyle w:val="Normal"/>
+        <w:rPr>
+          <w:rFonts w:ascii="Times New Roman" w:hAnsi="Times New Roman" w:cs="Times New Roman"/>
+        </w:rPr>
+      </w:pPr>
+      <w:r>
+        <w:rPr/>
+      </w:r>
+    </w:p>
+    <w:p>
+      <w:pPr>
+        <w:pStyle w:val="Normal"/>
+        <w:rPr>
+          <w:rFonts w:ascii="Times New Roman" w:hAnsi="Times New Roman" w:cs="Times New Roman"/>
+        </w:rPr>
+      </w:pPr>
+      <w:r>
+        <w:rPr/>
+      </w:r>
+    </w:p>
+    <w:p>
+      <w:pPr>
+        <w:pStyle w:val="Normal"/>
+        <w:rPr>
+          <w:rFonts w:ascii="Times New Roman" w:hAnsi="Times New Roman" w:cs="Times New Roman"/>
+        </w:rPr>
+      </w:pPr>
+      <w:r>
+        <w:rPr/>
+      </w:r>
+    </w:p>
+    <w:p>
+      <w:pPr>
+        <w:pStyle w:val="Normal"/>
+        <w:rPr/>
+      </w:pPr>
+      <w:r>
+        <w:rPr>
+          <w:rFonts w:cs="Times New Roman" w:ascii="Times New Roman" w:hAnsi="Times New Roman"/>
+        </w:rPr>
+        <w:t>Based on the above plots, YDR154C, CPR1 and HOM2 have much higher coverage.</w:t>
+      </w:r>
+    </w:p>
+    <w:p>
+      <w:pPr>
+        <w:pStyle w:val="Normal"/>
+        <w:rPr>
+          <w:b/>
+          <w:b/>
+          <w:bCs/>
+        </w:rPr>
+      </w:pPr>
+      <w:r>
+        <w:rPr>
+          <w:rFonts w:cs="Times New Roman" w:ascii="Times New Roman" w:hAnsi="Times New Roman"/>
+          <w:b/>
+          <w:bCs/>
+        </w:rPr>
+        <w:t>(c) Quantitation for Genes:</w:t>
+      </w:r>
+    </w:p>
+    <w:p>
+      <w:pPr>
+        <w:pStyle w:val="Normal"/>
+        <w:rPr/>
+      </w:pPr>
+      <w:r>
+        <w:rPr>
+          <w:rFonts w:cs="Times New Roman" w:ascii="Times New Roman" w:hAnsi="Times New Roman"/>
+        </w:rPr>
+        <w:t>The HT-seq returns the list of number of reads in a unit, as shown below. The left column is the gene_id and the right column is the number of reads. This quantitation was done on the gene as the unit level. Some genes such as RPM1, RPR1 have no mapped reads, while genes such as RDN5-1 to RDN5-6 have more than a thousand reads mapped on each gene.</w:t>
+      </w:r>
+    </w:p>
+    <w:p>
+      <w:pPr>
+        <w:pStyle w:val="Normal"/>
+        <w:rPr>
+          <w:rFonts w:ascii="Times New Roman" w:hAnsi="Times New Roman" w:cs="Times New Roman"/>
+        </w:rPr>
+      </w:pPr>
+      <w:r>
+        <w:rPr/>
+        <w:drawing>
+          <wp:anchor behindDoc="0" distT="0" distB="0" distL="0" distR="0" simplePos="0" locked="0" layoutInCell="1" allowOverlap="1" relativeHeight="6">
+            <wp:simplePos x="0" y="0"/>
+            <wp:positionH relativeFrom="column">
+              <wp:align>center</wp:align>
+            </wp:positionH>
+            <wp:positionV relativeFrom="paragraph">
+              <wp:posOffset>635</wp:posOffset>
+            </wp:positionV>
+            <wp:extent cx="2853055" cy="4949190"/>
+            <wp:effectExtent l="0" t="0" r="0" b="0"/>
+            <wp:wrapSquare wrapText="largest"/>
+            <wp:docPr id="5" name="Image4" descr=""/>
+            <wp:cNvGraphicFramePr>
+              <a:graphicFrameLocks xmlns:a="http://schemas.openxmlformats.org/drawingml/2006/main" noChangeAspect="1"/>
+            </wp:cNvGraphicFramePr>
+            <a:graphic xmlns:a="http://schemas.openxmlformats.org/drawingml/2006/main">
+              <a:graphicData uri="http://schemas.openxmlformats.org/drawingml/2006/picture">
+                <pic:pic xmlns:pic="http://schemas.openxmlformats.org/drawingml/2006/picture">
+                  <pic:nvPicPr>
+                    <pic:cNvPr id="5" name="Image4" descr=""/>
+                    <pic:cNvPicPr>
+                      <a:picLocks noChangeAspect="1" noChangeArrowheads="1"/>
+                    </pic:cNvPicPr>
+                  </pic:nvPicPr>
+                  <pic:blipFill>
+                    <a:blip r:embed="rId6"/>
+                    <a:stretch>
+                      <a:fillRect/>
+                    </a:stretch>
+                  </pic:blipFill>
+                  <pic:spPr bwMode="auto">
+                    <a:xfrm>
+                      <a:off x="0" y="0"/>
+                      <a:ext cx="2853055" cy="4949190"/>
+                    </a:xfrm>
+                    <a:prstGeom prst="rect">
+                      <a:avLst/>
+                    </a:prstGeom>
+                  </pic:spPr>
+                </pic:pic>
+              </a:graphicData>
+            </a:graphic>
+          </wp:anchor>
+        </w:drawing>
+      </w:r>
+    </w:p>
+    <w:p>
+      <w:pPr>
+        <w:pStyle w:val="Normal"/>
+        <w:rPr>
+          <w:rFonts w:ascii="Times New Roman" w:hAnsi="Times New Roman" w:cs="Times New Roman"/>
+        </w:rPr>
+      </w:pPr>
+      <w:r>
+        <w:rPr/>
       </w:r>
     </w:p>
     <w:p>

</xml_diff>